<commit_message>
To what extend does an eCoach help motivate a patient to continue treatment changed
Gewoon goed, kleine spelfoutjes verbeterd
</commit_message>
<xml_diff>
--- a/Seminar Report/To what extend does an eCoach help motivate a patient to continue treatment.docx
+++ b/Seminar Report/To what extend does an eCoach help motivate a patient to continue treatment.docx
@@ -1,6 +1,6 @@
 
 <file path=word/document.xml><?xml version="1.0" encoding="utf-8"?>
-<w:document xmlns:wpc="http://schemas.microsoft.com/office/word/2010/wordprocessingCanvas" xmlns:mo="http://schemas.microsoft.com/office/mac/office/2008/main" xmlns:mc="http://schemas.openxmlformats.org/markup-compatibility/2006" xmlns:mv="urn:schemas-microsoft-com:mac:vml" xmlns:o="urn:schemas-microsoft-com:office:office" xmlns:r="http://schemas.openxmlformats.org/officeDocument/2006/relationships" xmlns:m="http://schemas.openxmlformats.org/officeDocument/2006/math" xmlns:v="urn:schemas-microsoft-com:vml" xmlns:wp14="http://schemas.microsoft.com/office/word/2010/wordprocessingDrawing" xmlns:wp="http://schemas.openxmlformats.org/drawingml/2006/wordprocessingDrawing" xmlns:w10="urn:schemas-microsoft-com:office:word" xmlns:w="http://schemas.openxmlformats.org/wordprocessingml/2006/main" xmlns:w14="http://schemas.microsoft.com/office/word/2010/wordml" xmlns:wpg="http://schemas.microsoft.com/office/word/2010/wordprocessingGroup" xmlns:wpi="http://schemas.microsoft.com/office/word/2010/wordprocessingInk" xmlns:wne="http://schemas.microsoft.com/office/word/2006/wordml" xmlns:wps="http://schemas.microsoft.com/office/word/2010/wordprocessingShape" mc:Ignorable="w14 wp14">
+<w:document xmlns:wpc="http://schemas.microsoft.com/office/word/2010/wordprocessingCanvas" xmlns:mc="http://schemas.openxmlformats.org/markup-compatibility/2006" xmlns:o="urn:schemas-microsoft-com:office:office" xmlns:r="http://schemas.openxmlformats.org/officeDocument/2006/relationships" xmlns:m="http://schemas.openxmlformats.org/officeDocument/2006/math" xmlns:v="urn:schemas-microsoft-com:vml" xmlns:wp14="http://schemas.microsoft.com/office/word/2010/wordprocessingDrawing" xmlns:wp="http://schemas.openxmlformats.org/drawingml/2006/wordprocessingDrawing" xmlns:w10="urn:schemas-microsoft-com:office:word" xmlns:w="http://schemas.openxmlformats.org/wordprocessingml/2006/main" xmlns:w14="http://schemas.microsoft.com/office/word/2010/wordml" xmlns:wpg="http://schemas.microsoft.com/office/word/2010/wordprocessingGroup" xmlns:wpi="http://schemas.microsoft.com/office/word/2010/wordprocessingInk" xmlns:wne="http://schemas.microsoft.com/office/word/2006/wordml" xmlns:wps="http://schemas.microsoft.com/office/word/2010/wordprocessingShape" mc:Ignorable="w14 wp14">
   <w:body>
     <w:p>
       <w:pPr>
@@ -115,7 +115,13 @@
     </w:p>
     <w:p>
       <w:r>
-        <w:t xml:space="preserve">The obvious benefit of home coaching is of course that the patient doesn’t have to leave his home. Virtual coaches exist in many different forms: as a mobile </w:t>
+        <w:t xml:space="preserve">The obvious benefit of home coaching is of </w:t>
+      </w:r>
+      <w:r>
+        <w:t xml:space="preserve">course that the patient does not </w:t>
+      </w:r>
+      <w:r>
+        <w:t xml:space="preserve">have to leave his home. Virtual coaches exist in many different forms: as a mobile </w:t>
       </w:r>
       <w:r>
         <w:t xml:space="preserve">running </w:t>
@@ -124,7 +130,12 @@
         <w:t xml:space="preserve">application </w:t>
       </w:r>
       <w:r>
-        <w:t xml:space="preserve">that tells you when it’s time to go for another run, or as an annoying paperclip that asks you what you want to do in a text editor. </w:t>
+        <w:t>that tells you when it i</w:t>
+      </w:r>
+      <w:bookmarkStart w:id="0" w:name="_GoBack"/>
+      <w:bookmarkEnd w:id="0"/>
+      <w:r>
+        <w:t xml:space="preserve">s time to go for another run, or as an annoying paperclip that asks you what you want to do in a text editor. </w:t>
       </w:r>
       <w:r>
         <w:t xml:space="preserve"> The effectiveness of a virtual coach has been proven in different fields. One study found that beginning</w:t>
@@ -201,15 +212,7 @@
       </w:r>
       <w:proofErr w:type="spellEnd"/>
       <w:r>
-        <w:t xml:space="preserve"> can have a significant effect on a person that interacts with it, so if the effect </w:t>
-      </w:r>
-      <w:proofErr w:type="gramStart"/>
-      <w:r>
-        <w:t>is</w:t>
-      </w:r>
-      <w:proofErr w:type="gramEnd"/>
-      <w:r>
-        <w:t xml:space="preserve"> as strong with social phobic persons, an </w:t>
+        <w:t xml:space="preserve"> can have a significant effect on a person that interacts with it, so if the effect is as strong with social phobic persons, an </w:t>
       </w:r>
       <w:proofErr w:type="spellStart"/>
       <w:r>
@@ -219,8 +222,6 @@
       <w:r>
         <w:t xml:space="preserve"> would be a promising tool to motivate them in continuing their treatment.</w:t>
       </w:r>
-      <w:bookmarkStart w:id="0" w:name="_GoBack"/>
-      <w:bookmarkEnd w:id="0"/>
     </w:p>
     <w:p/>
     <w:p/>
@@ -233,9 +234,13 @@
         <w:spacing w:after="240"/>
         <w:rPr>
           <w:rFonts w:ascii="Helvetica" w:hAnsi="Helvetica" w:cs="Helvetica"/>
+          <w:lang w:val="nl-NL"/>
         </w:rPr>
       </w:pPr>
       <w:r>
+        <w:rPr>
+          <w:lang w:val="nl-NL"/>
+        </w:rPr>
         <w:t>[1]</w:t>
       </w:r>
       <w:r>
@@ -243,16 +248,9 @@
           <w:rFonts w:ascii="Times" w:hAnsi="Times" w:cs="Times"/>
           <w:sz w:val="22"/>
           <w:szCs w:val="22"/>
-        </w:rPr>
-        <w:t xml:space="preserve"> </w:t>
-      </w:r>
-      <w:r>
-        <w:rPr>
-          <w:rFonts w:ascii="Times" w:hAnsi="Times" w:cs="Times"/>
-          <w:sz w:val="22"/>
-          <w:szCs w:val="22"/>
-        </w:rPr>
-        <w:t xml:space="preserve">W. </w:t>
+          <w:lang w:val="nl-NL"/>
+        </w:rPr>
+        <w:t xml:space="preserve"> W. </w:t>
       </w:r>
       <w:proofErr w:type="spellStart"/>
       <w:r>
@@ -260,6 +258,7 @@
           <w:rFonts w:ascii="Times" w:hAnsi="Times" w:cs="Times"/>
           <w:sz w:val="22"/>
           <w:szCs w:val="22"/>
+          <w:lang w:val="nl-NL"/>
         </w:rPr>
         <w:t>IJsselsteijn</w:t>
       </w:r>
@@ -269,8 +268,29 @@
           <w:rFonts w:ascii="Times" w:hAnsi="Times" w:cs="Times"/>
           <w:sz w:val="22"/>
           <w:szCs w:val="22"/>
-        </w:rPr>
-        <w:t xml:space="preserve"> et al. (Eds.): PERSUASIVE 2006, LNCS 3962, pp. 158 – 161, 2006.</w:t>
+          <w:lang w:val="nl-NL"/>
+        </w:rPr>
+        <w:t xml:space="preserve"> et al. (</w:t>
+      </w:r>
+      <w:proofErr w:type="spellStart"/>
+      <w:r>
+        <w:rPr>
+          <w:rFonts w:ascii="Times" w:hAnsi="Times" w:cs="Times"/>
+          <w:sz w:val="22"/>
+          <w:szCs w:val="22"/>
+          <w:lang w:val="nl-NL"/>
+        </w:rPr>
+        <w:t>Eds</w:t>
+      </w:r>
+      <w:proofErr w:type="spellEnd"/>
+      <w:r>
+        <w:rPr>
+          <w:rFonts w:ascii="Times" w:hAnsi="Times" w:cs="Times"/>
+          <w:sz w:val="22"/>
+          <w:szCs w:val="22"/>
+          <w:lang w:val="nl-NL"/>
+        </w:rPr>
+        <w:t>.): PERSUASIVE 2006, LNCS 3962, pp. 158 – 161, 2006.</w:t>
       </w:r>
     </w:p>
     <w:p>
@@ -286,7 +306,6 @@
           <w:szCs w:val="22"/>
         </w:rPr>
       </w:pPr>
-      <w:proofErr w:type="gramStart"/>
       <w:r>
         <w:t>[2]</w:t>
       </w:r>
@@ -342,7 +361,6 @@
         </w:rPr>
         <w:t>, C.</w:t>
       </w:r>
-      <w:proofErr w:type="gramEnd"/>
     </w:p>
     <w:p>
       <w:pPr>
@@ -361,25 +379,7 @@
           <w:sz w:val="22"/>
           <w:szCs w:val="22"/>
         </w:rPr>
-        <w:t>2007 The importance of interface agent visual presence: voice alone is less effective in impacting young women’s attitudes toward engineering. Persuasive 2007, vol. 4744</w:t>
-      </w:r>
-      <w:proofErr w:type="gramStart"/>
-      <w:r>
-        <w:rPr>
-          <w:rFonts w:ascii="Times" w:hAnsi="Times" w:cs="Times"/>
-          <w:sz w:val="22"/>
-          <w:szCs w:val="22"/>
-        </w:rPr>
-        <w:t>.,</w:t>
-      </w:r>
-      <w:proofErr w:type="gramEnd"/>
-      <w:r>
-        <w:rPr>
-          <w:rFonts w:ascii="Times" w:hAnsi="Times" w:cs="Times"/>
-          <w:sz w:val="22"/>
-          <w:szCs w:val="22"/>
-        </w:rPr>
-        <w:t xml:space="preserve"> </w:t>
+        <w:t xml:space="preserve">2007 The importance of interface agent visual presence: voice alone is less effective in impacting young women’s attitudes toward engineering. Persuasive 2007, vol. 4744., </w:t>
       </w:r>
       <w:proofErr w:type="spellStart"/>
       <w:r>
@@ -431,12 +431,6 @@
         <w:gridCol w:w="9180"/>
       </w:tblGrid>
       <w:tr>
-        <w:tblPrEx>
-          <w:tblCellMar>
-            <w:top w:w="0" w:type="dxa"/>
-            <w:bottom w:w="0" w:type="dxa"/>
-          </w:tblCellMar>
-        </w:tblPrEx>
         <w:tc>
           <w:tcPr>
             <w:tcW w:w="960" w:type="dxa"/>
@@ -552,7 +546,7 @@
     </w:rPrDefault>
     <w:pPrDefault/>
   </w:docDefaults>
-  <w:latentStyles w:defLockedState="0" w:defUIPriority="99" w:defSemiHidden="1" w:defUnhideWhenUsed="1" w:defQFormat="0" w:count="276">
+  <w:latentStyles w:defLockedState="0" w:defUIPriority="99" w:defSemiHidden="1" w:defUnhideWhenUsed="1" w:defQFormat="0" w:count="267">
     <w:lsdException w:name="Normal" w:semiHidden="0" w:uiPriority="0" w:unhideWhenUsed="0" w:qFormat="1"/>
     <w:lsdException w:name="heading 1" w:semiHidden="0" w:uiPriority="9" w:unhideWhenUsed="0" w:qFormat="1"/>
     <w:lsdException w:name="heading 2" w:uiPriority="9" w:qFormat="1"/>
@@ -691,17 +685,17 @@
     <w:lsdException w:name="Bibliography" w:uiPriority="37"/>
     <w:lsdException w:name="TOC Heading" w:uiPriority="39" w:qFormat="1"/>
   </w:latentStyles>
-  <w:style w:type="paragraph" w:default="1" w:styleId="Normal">
+  <w:style w:type="paragraph" w:default="1" w:styleId="Standaard">
     <w:name w:val="Normal"/>
     <w:qFormat/>
   </w:style>
-  <w:style w:type="character" w:default="1" w:styleId="DefaultParagraphFont">
+  <w:style w:type="character" w:default="1" w:styleId="Standaardalinea-lettertype">
     <w:name w:val="Default Paragraph Font"/>
     <w:uiPriority w:val="1"/>
     <w:semiHidden/>
     <w:unhideWhenUsed/>
   </w:style>
-  <w:style w:type="table" w:default="1" w:styleId="TableNormal">
+  <w:style w:type="table" w:default="1" w:styleId="Standaardtabel">
     <w:name w:val="Normal Table"/>
     <w:uiPriority w:val="99"/>
     <w:semiHidden/>
@@ -716,16 +710,16 @@
       </w:tblCellMar>
     </w:tblPr>
   </w:style>
-  <w:style w:type="numbering" w:default="1" w:styleId="NoList">
+  <w:style w:type="numbering" w:default="1" w:styleId="Geenlijst">
     <w:name w:val="No List"/>
     <w:uiPriority w:val="99"/>
     <w:semiHidden/>
     <w:unhideWhenUsed/>
   </w:style>
-  <w:style w:type="paragraph" w:styleId="HTMLPreformatted">
+  <w:style w:type="paragraph" w:styleId="HTML-voorafopgemaakt">
     <w:name w:val="HTML Preformatted"/>
-    <w:basedOn w:val="Normal"/>
-    <w:link w:val="HTMLPreformattedChar"/>
+    <w:basedOn w:val="Standaard"/>
+    <w:link w:val="HTML-voorafopgemaaktChar"/>
     <w:uiPriority w:val="99"/>
     <w:semiHidden/>
     <w:unhideWhenUsed/>
@@ -756,10 +750,10 @@
       <w:szCs w:val="20"/>
     </w:rPr>
   </w:style>
-  <w:style w:type="character" w:customStyle="1" w:styleId="HTMLPreformattedChar">
-    <w:name w:val="HTML Preformatted Char"/>
-    <w:basedOn w:val="DefaultParagraphFont"/>
-    <w:link w:val="HTMLPreformatted"/>
+  <w:style w:type="character" w:customStyle="1" w:styleId="HTML-voorafopgemaaktChar">
+    <w:name w:val="HTML - vooraf opgemaakt Char"/>
+    <w:basedOn w:val="Standaardalinea-lettertype"/>
+    <w:link w:val="HTML-voorafopgemaakt"/>
     <w:uiPriority w:val="99"/>
     <w:semiHidden/>
     <w:rsid w:val="008C6AC1"/>
@@ -773,7 +767,7 @@
 </file>
 
 <file path=word/stylesWithEffects.xml><?xml version="1.0" encoding="utf-8"?>
-<w:styles xmlns:wpc="http://schemas.microsoft.com/office/word/2010/wordprocessingCanvas" xmlns:mo="http://schemas.microsoft.com/office/mac/office/2008/main" xmlns:mc="http://schemas.openxmlformats.org/markup-compatibility/2006" xmlns:mv="urn:schemas-microsoft-com:mac:vml" xmlns:o="urn:schemas-microsoft-com:office:office" xmlns:r="http://schemas.openxmlformats.org/officeDocument/2006/relationships" xmlns:m="http://schemas.openxmlformats.org/officeDocument/2006/math" xmlns:v="urn:schemas-microsoft-com:vml" xmlns:wp14="http://schemas.microsoft.com/office/word/2010/wordprocessingDrawing" xmlns:wp="http://schemas.openxmlformats.org/drawingml/2006/wordprocessingDrawing" xmlns:w10="urn:schemas-microsoft-com:office:word" xmlns:w="http://schemas.openxmlformats.org/wordprocessingml/2006/main" xmlns:w14="http://schemas.microsoft.com/office/word/2010/wordml" xmlns:wpg="http://schemas.microsoft.com/office/word/2010/wordprocessingGroup" xmlns:wpi="http://schemas.microsoft.com/office/word/2010/wordprocessingInk" xmlns:wne="http://schemas.microsoft.com/office/word/2006/wordml" xmlns:wps="http://schemas.microsoft.com/office/word/2010/wordprocessingShape" mc:Ignorable="w14 wp14">
+<w:styles xmlns:wpc="http://schemas.microsoft.com/office/word/2010/wordprocessingCanvas" xmlns:mc="http://schemas.openxmlformats.org/markup-compatibility/2006" xmlns:o="urn:schemas-microsoft-com:office:office" xmlns:r="http://schemas.openxmlformats.org/officeDocument/2006/relationships" xmlns:m="http://schemas.openxmlformats.org/officeDocument/2006/math" xmlns:v="urn:schemas-microsoft-com:vml" xmlns:wp14="http://schemas.microsoft.com/office/word/2010/wordprocessingDrawing" xmlns:wp="http://schemas.openxmlformats.org/drawingml/2006/wordprocessingDrawing" xmlns:w10="urn:schemas-microsoft-com:office:word" xmlns:w="http://schemas.openxmlformats.org/wordprocessingml/2006/main" xmlns:w14="http://schemas.microsoft.com/office/word/2010/wordml" xmlns:wpg="http://schemas.microsoft.com/office/word/2010/wordprocessingGroup" xmlns:wpi="http://schemas.microsoft.com/office/word/2010/wordprocessingInk" xmlns:wne="http://schemas.microsoft.com/office/word/2006/wordml" xmlns:wps="http://schemas.microsoft.com/office/word/2010/wordprocessingShape" mc:Ignorable="w14 wp14">
   <w:docDefaults>
     <w:rPrDefault>
       <w:rPr>
@@ -785,7 +779,7 @@
     </w:rPrDefault>
     <w:pPrDefault/>
   </w:docDefaults>
-  <w:latentStyles w:defLockedState="0" w:defUIPriority="99" w:defSemiHidden="1" w:defUnhideWhenUsed="1" w:defQFormat="0" w:count="276">
+  <w:latentStyles w:defLockedState="0" w:defUIPriority="99" w:defSemiHidden="1" w:defUnhideWhenUsed="1" w:defQFormat="0" w:count="267">
     <w:lsdException w:name="Normal" w:semiHidden="0" w:uiPriority="0" w:unhideWhenUsed="0" w:qFormat="1"/>
     <w:lsdException w:name="heading 1" w:semiHidden="0" w:uiPriority="9" w:unhideWhenUsed="0" w:qFormat="1"/>
     <w:lsdException w:name="heading 2" w:uiPriority="9" w:qFormat="1"/>
@@ -924,17 +918,17 @@
     <w:lsdException w:name="Bibliography" w:uiPriority="37"/>
     <w:lsdException w:name="TOC Heading" w:uiPriority="39" w:qFormat="1"/>
   </w:latentStyles>
-  <w:style w:type="paragraph" w:default="1" w:styleId="Normal">
+  <w:style w:type="paragraph" w:default="1" w:styleId="Standaard">
     <w:name w:val="Normal"/>
     <w:qFormat/>
   </w:style>
-  <w:style w:type="character" w:default="1" w:styleId="DefaultParagraphFont">
+  <w:style w:type="character" w:default="1" w:styleId="Standaardalinea-lettertype">
     <w:name w:val="Default Paragraph Font"/>
     <w:uiPriority w:val="1"/>
     <w:semiHidden/>
     <w:unhideWhenUsed/>
   </w:style>
-  <w:style w:type="table" w:default="1" w:styleId="TableNormal">
+  <w:style w:type="table" w:default="1" w:styleId="Standaardtabel">
     <w:name w:val="Normal Table"/>
     <w:uiPriority w:val="99"/>
     <w:semiHidden/>
@@ -949,16 +943,16 @@
       </w:tblCellMar>
     </w:tblPr>
   </w:style>
-  <w:style w:type="numbering" w:default="1" w:styleId="NoList">
+  <w:style w:type="numbering" w:default="1" w:styleId="Geenlijst">
     <w:name w:val="No List"/>
     <w:uiPriority w:val="99"/>
     <w:semiHidden/>
     <w:unhideWhenUsed/>
   </w:style>
-  <w:style w:type="paragraph" w:styleId="HTMLPreformatted">
+  <w:style w:type="paragraph" w:styleId="HTML-voorafopgemaakt">
     <w:name w:val="HTML Preformatted"/>
-    <w:basedOn w:val="Normal"/>
-    <w:link w:val="HTMLPreformattedChar"/>
+    <w:basedOn w:val="Standaard"/>
+    <w:link w:val="HTML-voorafopgemaaktChar"/>
     <w:uiPriority w:val="99"/>
     <w:semiHidden/>
     <w:unhideWhenUsed/>
@@ -989,10 +983,10 @@
       <w:szCs w:val="20"/>
     </w:rPr>
   </w:style>
-  <w:style w:type="character" w:customStyle="1" w:styleId="HTMLPreformattedChar">
-    <w:name w:val="HTML Preformatted Char"/>
-    <w:basedOn w:val="DefaultParagraphFont"/>
-    <w:link w:val="HTMLPreformatted"/>
+  <w:style w:type="character" w:customStyle="1" w:styleId="HTML-voorafopgemaaktChar">
+    <w:name w:val="HTML - vooraf opgemaakt Char"/>
+    <w:basedOn w:val="Standaardalinea-lettertype"/>
+    <w:link w:val="HTML-voorafopgemaakt"/>
     <w:uiPriority w:val="99"/>
     <w:semiHidden/>
     <w:rsid w:val="008C6AC1"/>

</xml_diff>